<commit_message>
Update project_build.bat Modify the compilation script to display better when configuring device models
</commit_message>
<xml_diff>
--- a/doc/project build.docx
+++ b/doc/project build.docx
@@ -396,7 +396,7 @@
           <w:noProof/>
         </w:rPr>
         <w:drawing>
-          <wp:inline distT="0" distB="0" distL="0" distR="0" wp14:anchorId="69620DDB" wp14:editId="21D1CED0">
+          <wp:inline distT="0" distB="0" distL="0" distR="0" wp14:anchorId="69620DDB" wp14:editId="5FBC2580">
             <wp:extent cx="5274310" cy="1951990"/>
             <wp:effectExtent l="0" t="0" r="2540" b="0"/>
             <wp:docPr id="1442360609" name="图片 2"/>
@@ -485,7 +485,7 @@
           <w:noProof/>
         </w:rPr>
         <w:drawing>
-          <wp:inline distT="0" distB="0" distL="0" distR="0" wp14:anchorId="07CEF12B" wp14:editId="3D5C87C8">
+          <wp:inline distT="0" distB="0" distL="0" distR="0" wp14:anchorId="07CEF12B" wp14:editId="3C994A17">
             <wp:extent cx="5274310" cy="1900555"/>
             <wp:effectExtent l="0" t="0" r="2540" b="4445"/>
             <wp:docPr id="668160566" name="图片 3"/>
@@ -570,11 +570,12 @@
         <w:rPr>
           <w:noProof/>
         </w:rPr>
+        <w:lastRenderedPageBreak/>
         <w:drawing>
-          <wp:inline distT="0" distB="0" distL="0" distR="0" wp14:anchorId="0ADC7C62" wp14:editId="2FFAA36E">
-            <wp:extent cx="5274310" cy="1508125"/>
-            <wp:effectExtent l="0" t="0" r="2540" b="0"/>
-            <wp:docPr id="155772255" name="图片 4"/>
+          <wp:inline distT="0" distB="0" distL="0" distR="0" wp14:anchorId="33994270" wp14:editId="6516DBF3">
+            <wp:extent cx="5222928" cy="2610815"/>
+            <wp:effectExtent l="0" t="0" r="0" b="0"/>
+            <wp:docPr id="456057302" name="图片 1"/>
             <wp:cNvGraphicFramePr>
               <a:graphicFrameLocks xmlns:a="http://schemas.openxmlformats.org/drawingml/2006/main" noChangeAspect="1"/>
             </wp:cNvGraphicFramePr>
@@ -582,13 +583,13 @@
               <a:graphicData uri="http://schemas.openxmlformats.org/drawingml/2006/picture">
                 <pic:pic xmlns:pic="http://schemas.openxmlformats.org/drawingml/2006/picture">
                   <pic:nvPicPr>
-                    <pic:cNvPr id="0" name="Picture 4"/>
+                    <pic:cNvPr id="0" name="Picture 1"/>
                     <pic:cNvPicPr>
                       <a:picLocks noChangeAspect="1" noChangeArrowheads="1"/>
                     </pic:cNvPicPr>
                   </pic:nvPicPr>
                   <pic:blipFill>
-                    <a:blip r:embed="rId12" cstate="print">
+                    <a:blip r:embed="rId12">
                       <a:extLst>
                         <a:ext uri="{28A0092B-C50C-407E-A947-70E740481C1C}">
                           <a14:useLocalDpi xmlns:a14="http://schemas.microsoft.com/office/drawing/2010/main" val="0"/>
@@ -603,7 +604,7 @@
                   <pic:spPr bwMode="auto">
                     <a:xfrm>
                       <a:off x="0" y="0"/>
-                      <a:ext cx="5274310" cy="1508125"/>
+                      <a:ext cx="5242549" cy="2620623"/>
                     </a:xfrm>
                     <a:prstGeom prst="rect">
                       <a:avLst/>
@@ -643,7 +644,6 @@
         <w:rPr>
           <w:rFonts w:hint="eastAsia"/>
         </w:rPr>
-        <w:lastRenderedPageBreak/>
         <w:t>Taking input 2 as an example, pressing the enter key after input will output the following message (please ignore the error message output)</w:t>
       </w:r>
     </w:p>
@@ -658,7 +658,7 @@
           <w:noProof/>
         </w:rPr>
         <w:drawing>
-          <wp:inline distT="0" distB="0" distL="0" distR="0" wp14:anchorId="2FD9DA7D" wp14:editId="3631CFB8">
+          <wp:inline distT="0" distB="0" distL="0" distR="0" wp14:anchorId="2FD9DA7D" wp14:editId="4A6916B7">
             <wp:extent cx="5274310" cy="2552065"/>
             <wp:effectExtent l="0" t="0" r="2540" b="635"/>
             <wp:docPr id="1347873146" name="图片 5"/>
@@ -803,6 +803,7 @@
         <w:rPr>
           <w:noProof/>
         </w:rPr>
+        <w:lastRenderedPageBreak/>
         <w:drawing>
           <wp:inline distT="0" distB="0" distL="0" distR="0" wp14:anchorId="48709E83" wp14:editId="38032EAB">
             <wp:extent cx="5274310" cy="2343150"/>
@@ -876,9 +877,8 @@
         <w:rPr>
           <w:noProof/>
         </w:rPr>
-        <w:lastRenderedPageBreak/>
         <w:drawing>
-          <wp:inline distT="0" distB="0" distL="0" distR="0" wp14:anchorId="6639FE01" wp14:editId="477031C3">
+          <wp:inline distT="0" distB="0" distL="0" distR="0" wp14:anchorId="6639FE01" wp14:editId="212CB003">
             <wp:extent cx="5274310" cy="1701165"/>
             <wp:effectExtent l="0" t="0" r="2540" b="0"/>
             <wp:docPr id="875427755" name="图片 8"/>
@@ -1015,7 +1015,7 @@
           <w:noProof/>
         </w:rPr>
         <w:drawing>
-          <wp:inline distT="0" distB="0" distL="0" distR="0" wp14:anchorId="5B607486" wp14:editId="3F5BFFC6">
+          <wp:inline distT="0" distB="0" distL="0" distR="0" wp14:anchorId="5B607486" wp14:editId="44558DC6">
             <wp:extent cx="5274310" cy="1691005"/>
             <wp:effectExtent l="0" t="0" r="2540" b="4445"/>
             <wp:docPr id="547065552" name="图片 16"/>
@@ -1138,6 +1138,7 @@
         <w:rPr>
           <w:rFonts w:hint="eastAsia"/>
         </w:rPr>
+        <w:lastRenderedPageBreak/>
         <w:t>The above information indicates that the compilation was successful</w:t>
       </w:r>
     </w:p>
@@ -1162,9 +1163,8 @@
         <w:rPr>
           <w:noProof/>
         </w:rPr>
-        <w:lastRenderedPageBreak/>
         <w:drawing>
-          <wp:inline distT="0" distB="0" distL="0" distR="0" wp14:anchorId="79FE5278" wp14:editId="5C122681">
+          <wp:inline distT="0" distB="0" distL="0" distR="0" wp14:anchorId="79FE5278" wp14:editId="518DB495">
             <wp:extent cx="5274310" cy="2645410"/>
             <wp:effectExtent l="0" t="0" r="2540" b="2540"/>
             <wp:docPr id="963230575" name="图片 11"/>
@@ -1334,7 +1334,7 @@
           <w:noProof/>
         </w:rPr>
         <w:drawing>
-          <wp:inline distT="0" distB="0" distL="0" distR="0" wp14:anchorId="2A619EB3" wp14:editId="673E4CB8">
+          <wp:inline distT="0" distB="0" distL="0" distR="0" wp14:anchorId="2A619EB3" wp14:editId="08D43F51">
             <wp:extent cx="5274310" cy="2692400"/>
             <wp:effectExtent l="0" t="0" r="2540" b="0"/>
             <wp:docPr id="1882738907" name="图片 12"/>
@@ -1438,7 +1438,7 @@
         </w:rPr>
         <w:lastRenderedPageBreak/>
         <w:drawing>
-          <wp:inline distT="0" distB="0" distL="0" distR="0" wp14:anchorId="09499A9F" wp14:editId="2A5057A0">
+          <wp:inline distT="0" distB="0" distL="0" distR="0" wp14:anchorId="09499A9F" wp14:editId="55005546">
             <wp:extent cx="5274310" cy="2026920"/>
             <wp:effectExtent l="0" t="0" r="2540" b="0"/>
             <wp:docPr id="391436238" name="图片 14"/>
@@ -1523,7 +1523,7 @@
           <w:noProof/>
         </w:rPr>
         <w:drawing>
-          <wp:inline distT="0" distB="0" distL="0" distR="0" wp14:anchorId="092774A6" wp14:editId="4AD36180">
+          <wp:inline distT="0" distB="0" distL="0" distR="0" wp14:anchorId="092774A6" wp14:editId="036501BD">
             <wp:extent cx="5274310" cy="1661795"/>
             <wp:effectExtent l="0" t="0" r="2540" b="0"/>
             <wp:docPr id="1078915924" name="图片 15"/>
@@ -1613,7 +1613,280 @@
           <w:sz w:val="30"/>
           <w:szCs w:val="30"/>
         </w:rPr>
-        <w:t>四</w:t>
+        <w:t xml:space="preserve">四 </w:t>
+      </w:r>
+      <w:r>
+        <w:rPr>
+          <w:rFonts w:hint="eastAsia"/>
+          <w:sz w:val="30"/>
+          <w:szCs w:val="30"/>
+        </w:rPr>
+        <w:t>Generate OTA firmware</w:t>
+      </w:r>
+    </w:p>
+    <w:p>
+      <w:pPr>
+        <w:rPr>
+          <w:rFonts w:hint="eastAsia"/>
+        </w:rPr>
+      </w:pPr>
+      <w:r>
+        <w:rPr>
+          <w:noProof/>
+        </w:rPr>
+        <w:drawing>
+          <wp:inline distT="0" distB="0" distL="0" distR="0" wp14:anchorId="4193F733" wp14:editId="55A05836">
+            <wp:extent cx="5274310" cy="1701165"/>
+            <wp:effectExtent l="0" t="0" r="2540" b="0"/>
+            <wp:docPr id="798661540" name="图片 8"/>
+            <wp:cNvGraphicFramePr>
+              <a:graphicFrameLocks xmlns:a="http://schemas.openxmlformats.org/drawingml/2006/main" noChangeAspect="1"/>
+            </wp:cNvGraphicFramePr>
+            <a:graphic xmlns:a="http://schemas.openxmlformats.org/drawingml/2006/main">
+              <a:graphicData uri="http://schemas.openxmlformats.org/drawingml/2006/picture">
+                <pic:pic xmlns:pic="http://schemas.openxmlformats.org/drawingml/2006/picture">
+                  <pic:nvPicPr>
+                    <pic:cNvPr id="0" name="Picture 8"/>
+                    <pic:cNvPicPr>
+                      <a:picLocks noChangeAspect="1" noChangeArrowheads="1"/>
+                    </pic:cNvPicPr>
+                  </pic:nvPicPr>
+                  <pic:blipFill>
+                    <a:blip r:embed="rId16" cstate="print">
+                      <a:extLst>
+                        <a:ext uri="{28A0092B-C50C-407E-A947-70E740481C1C}">
+                          <a14:useLocalDpi xmlns:a14="http://schemas.microsoft.com/office/drawing/2010/main" val="0"/>
+                        </a:ext>
+                      </a:extLst>
+                    </a:blip>
+                    <a:srcRect/>
+                    <a:stretch>
+                      <a:fillRect/>
+                    </a:stretch>
+                  </pic:blipFill>
+                  <pic:spPr bwMode="auto">
+                    <a:xfrm>
+                      <a:off x="0" y="0"/>
+                      <a:ext cx="5274310" cy="1701165"/>
+                    </a:xfrm>
+                    <a:prstGeom prst="rect">
+                      <a:avLst/>
+                    </a:prstGeom>
+                    <a:noFill/>
+                    <a:ln>
+                      <a:noFill/>
+                    </a:ln>
+                  </pic:spPr>
+                </pic:pic>
+              </a:graphicData>
+            </a:graphic>
+          </wp:inline>
+        </w:drawing>
+      </w:r>
+    </w:p>
+    <w:p>
+      <w:pPr>
+        <w:rPr>
+          <w:rFonts w:hint="eastAsia"/>
+        </w:rPr>
+      </w:pPr>
+      <w:r>
+        <w:rPr>
+          <w:rFonts w:hint="eastAsia"/>
+        </w:rPr>
+        <w:t>You need to follow steps 2, 3, and 4 in sequence</w:t>
+      </w:r>
+      <w:r>
+        <w:rPr>
+          <w:rFonts w:hint="eastAsia"/>
+        </w:rPr>
+        <w:t>.</w:t>
+      </w:r>
+    </w:p>
+    <w:p>
+      <w:pPr>
+        <w:rPr>
+          <w:rFonts w:hint="eastAsia"/>
+        </w:rPr>
+      </w:pPr>
+      <w:r>
+        <w:rPr>
+          <w:noProof/>
+        </w:rPr>
+        <w:lastRenderedPageBreak/>
+        <w:drawing>
+          <wp:inline distT="0" distB="0" distL="0" distR="0" wp14:anchorId="22133340" wp14:editId="755B9642">
+            <wp:extent cx="5274310" cy="2723515"/>
+            <wp:effectExtent l="0" t="0" r="2540" b="635"/>
+            <wp:docPr id="978661658" name="图片 1"/>
+            <wp:cNvGraphicFramePr>
+              <a:graphicFrameLocks xmlns:a="http://schemas.openxmlformats.org/drawingml/2006/main" noChangeAspect="1"/>
+            </wp:cNvGraphicFramePr>
+            <a:graphic xmlns:a="http://schemas.openxmlformats.org/drawingml/2006/main">
+              <a:graphicData uri="http://schemas.openxmlformats.org/drawingml/2006/picture">
+                <pic:pic xmlns:pic="http://schemas.openxmlformats.org/drawingml/2006/picture">
+                  <pic:nvPicPr>
+                    <pic:cNvPr id="0" name="Picture 1"/>
+                    <pic:cNvPicPr>
+                      <a:picLocks noChangeAspect="1" noChangeArrowheads="1"/>
+                    </pic:cNvPicPr>
+                  </pic:nvPicPr>
+                  <pic:blipFill>
+                    <a:blip r:embed="rId23" cstate="print">
+                      <a:extLst>
+                        <a:ext uri="{28A0092B-C50C-407E-A947-70E740481C1C}">
+                          <a14:useLocalDpi xmlns:a14="http://schemas.microsoft.com/office/drawing/2010/main" val="0"/>
+                        </a:ext>
+                      </a:extLst>
+                    </a:blip>
+                    <a:srcRect/>
+                    <a:stretch>
+                      <a:fillRect/>
+                    </a:stretch>
+                  </pic:blipFill>
+                  <pic:spPr bwMode="auto">
+                    <a:xfrm>
+                      <a:off x="0" y="0"/>
+                      <a:ext cx="5274310" cy="2723515"/>
+                    </a:xfrm>
+                    <a:prstGeom prst="rect">
+                      <a:avLst/>
+                    </a:prstGeom>
+                    <a:noFill/>
+                    <a:ln>
+                      <a:noFill/>
+                    </a:ln>
+                  </pic:spPr>
+                </pic:pic>
+              </a:graphicData>
+            </a:graphic>
+          </wp:inline>
+        </w:drawing>
+      </w:r>
+    </w:p>
+    <w:p>
+      <w:pPr>
+        <w:rPr>
+          <w:rFonts w:hint="eastAsia"/>
+        </w:rPr>
+      </w:pPr>
+      <w:r>
+        <w:rPr>
+          <w:rFonts w:hint="eastAsia"/>
+        </w:rPr>
+        <w:t>After the fourth step is successfully executed, OTA firmware will be generated in the current directory of the script It is a bin file</w:t>
+      </w:r>
+      <w:r>
+        <w:rPr>
+          <w:rFonts w:hint="eastAsia"/>
+        </w:rPr>
+        <w:t>.</w:t>
+      </w:r>
+    </w:p>
+    <w:p>
+      <w:pPr>
+        <w:jc w:val="center"/>
+        <w:rPr>
+          <w:rFonts w:hint="eastAsia"/>
+        </w:rPr>
+      </w:pPr>
+      <w:r>
+        <w:rPr>
+          <w:noProof/>
+        </w:rPr>
+        <w:drawing>
+          <wp:inline distT="0" distB="0" distL="0" distR="0" wp14:anchorId="496DB59B" wp14:editId="67B72C19">
+            <wp:extent cx="3912943" cy="3541363"/>
+            <wp:effectExtent l="0" t="0" r="0" b="2540"/>
+            <wp:docPr id="1718437140" name="图片 2"/>
+            <wp:cNvGraphicFramePr>
+              <a:graphicFrameLocks xmlns:a="http://schemas.openxmlformats.org/drawingml/2006/main" noChangeAspect="1"/>
+            </wp:cNvGraphicFramePr>
+            <a:graphic xmlns:a="http://schemas.openxmlformats.org/drawingml/2006/main">
+              <a:graphicData uri="http://schemas.openxmlformats.org/drawingml/2006/picture">
+                <pic:pic xmlns:pic="http://schemas.openxmlformats.org/drawingml/2006/picture">
+                  <pic:nvPicPr>
+                    <pic:cNvPr id="0" name="Picture 2"/>
+                    <pic:cNvPicPr>
+                      <a:picLocks noChangeAspect="1" noChangeArrowheads="1"/>
+                    </pic:cNvPicPr>
+                  </pic:nvPicPr>
+                  <pic:blipFill>
+                    <a:blip r:embed="rId24">
+                      <a:extLst>
+                        <a:ext uri="{28A0092B-C50C-407E-A947-70E740481C1C}">
+                          <a14:useLocalDpi xmlns:a14="http://schemas.microsoft.com/office/drawing/2010/main" val="0"/>
+                        </a:ext>
+                      </a:extLst>
+                    </a:blip>
+                    <a:srcRect/>
+                    <a:stretch>
+                      <a:fillRect/>
+                    </a:stretch>
+                  </pic:blipFill>
+                  <pic:spPr bwMode="auto">
+                    <a:xfrm>
+                      <a:off x="0" y="0"/>
+                      <a:ext cx="3915277" cy="3543475"/>
+                    </a:xfrm>
+                    <a:prstGeom prst="rect">
+                      <a:avLst/>
+                    </a:prstGeom>
+                    <a:noFill/>
+                    <a:ln>
+                      <a:noFill/>
+                    </a:ln>
+                  </pic:spPr>
+                </pic:pic>
+              </a:graphicData>
+            </a:graphic>
+          </wp:inline>
+        </w:drawing>
+      </w:r>
+    </w:p>
+    <w:p>
+      <w:pPr>
+        <w:rPr>
+          <w:rFonts w:hint="eastAsia"/>
+        </w:rPr>
+      </w:pPr>
+      <w:r>
+        <w:rPr>
+          <w:rFonts w:hint="eastAsia"/>
+        </w:rPr>
+        <w:t>OTA firmware can be updated through TMS</w:t>
+      </w:r>
+      <w:r>
+        <w:rPr>
+          <w:rFonts w:hint="eastAsia"/>
+        </w:rPr>
+        <w:t>.</w:t>
+      </w:r>
+    </w:p>
+    <w:p>
+      <w:pPr>
+        <w:pStyle w:val="1"/>
+        <w:rPr>
+          <w:rFonts w:hint="eastAsia"/>
+          <w:sz w:val="30"/>
+          <w:szCs w:val="30"/>
+        </w:rPr>
+      </w:pPr>
+      <w:r>
+        <w:rPr>
+          <w:rFonts w:hint="eastAsia"/>
+          <w:sz w:val="30"/>
+          <w:szCs w:val="30"/>
+        </w:rPr>
+        <w:t>五</w:t>
+      </w:r>
+      <w:r>
+        <w:rPr>
+          <w:rFonts w:hint="eastAsia"/>
+          <w:sz w:val="30"/>
+          <w:szCs w:val="30"/>
+        </w:rPr>
+        <w:t xml:space="preserve"> </w:t>
       </w:r>
       <w:r>
         <w:rPr>
@@ -1761,7 +2034,7 @@
         </w:rPr>
         <w:lastRenderedPageBreak/>
         <w:drawing>
-          <wp:inline distT="0" distB="0" distL="0" distR="0" wp14:anchorId="1E5318E7" wp14:editId="1F7AF345">
+          <wp:inline distT="0" distB="0" distL="0" distR="0" wp14:anchorId="1E5318E7" wp14:editId="3900F8F5">
             <wp:extent cx="3556861" cy="2354398"/>
             <wp:effectExtent l="0" t="0" r="5715" b="8255"/>
             <wp:docPr id="1760242829" name="图片 3"/>
@@ -1778,7 +2051,7 @@
                     </pic:cNvPicPr>
                   </pic:nvPicPr>
                   <pic:blipFill>
-                    <a:blip r:embed="rId23" cstate="print">
+                    <a:blip r:embed="rId25" cstate="print">
                       <a:extLst>
                         <a:ext uri="{28A0092B-C50C-407E-A947-70E740481C1C}">
                           <a14:useLocalDpi xmlns:a14="http://schemas.microsoft.com/office/drawing/2010/main" val="0"/>
@@ -1841,9 +2114,9 @@
           <w:noProof/>
         </w:rPr>
         <w:drawing>
-          <wp:inline distT="0" distB="0" distL="0" distR="0" wp14:anchorId="3F34C7DA" wp14:editId="0AE31725">
-            <wp:extent cx="3675787" cy="2611464"/>
-            <wp:effectExtent l="0" t="0" r="1270" b="0"/>
+          <wp:inline distT="0" distB="0" distL="0" distR="0" wp14:anchorId="3F34C7DA" wp14:editId="53B8ADFD">
+            <wp:extent cx="4460649" cy="3169069"/>
+            <wp:effectExtent l="0" t="0" r="0" b="0"/>
             <wp:docPr id="833582211" name="图片 4"/>
             <wp:cNvGraphicFramePr>
               <a:graphicFrameLocks xmlns:a="http://schemas.openxmlformats.org/drawingml/2006/main" noChangeAspect="1"/>
@@ -1858,7 +2131,7 @@
                     </pic:cNvPicPr>
                   </pic:nvPicPr>
                   <pic:blipFill>
-                    <a:blip r:embed="rId24">
+                    <a:blip r:embed="rId26">
                       <a:extLst>
                         <a:ext uri="{28A0092B-C50C-407E-A947-70E740481C1C}">
                           <a14:useLocalDpi xmlns:a14="http://schemas.microsoft.com/office/drawing/2010/main" val="0"/>
@@ -1873,7 +2146,7 @@
                   <pic:spPr bwMode="auto">
                     <a:xfrm>
                       <a:off x="0" y="0"/>
-                      <a:ext cx="3697209" cy="2626683"/>
+                      <a:ext cx="4465356" cy="3172413"/>
                     </a:xfrm>
                     <a:prstGeom prst="rect">
                       <a:avLst/>
@@ -1911,10 +2184,11 @@
         <w:rPr>
           <w:noProof/>
         </w:rPr>
+        <w:lastRenderedPageBreak/>
         <w:drawing>
-          <wp:inline distT="0" distB="0" distL="0" distR="0" wp14:anchorId="1318D0C3" wp14:editId="33DF7AE8">
-            <wp:extent cx="3714832" cy="2588217"/>
-            <wp:effectExtent l="0" t="0" r="0" b="3175"/>
+          <wp:inline distT="0" distB="0" distL="0" distR="0" wp14:anchorId="1318D0C3" wp14:editId="10509D41">
+            <wp:extent cx="4450329" cy="3100657"/>
+            <wp:effectExtent l="0" t="0" r="7620" b="5080"/>
             <wp:docPr id="111422234" name="图片 5"/>
             <wp:cNvGraphicFramePr>
               <a:graphicFrameLocks xmlns:a="http://schemas.openxmlformats.org/drawingml/2006/main" noChangeAspect="1"/>
@@ -1929,7 +2203,7 @@
                     </pic:cNvPicPr>
                   </pic:nvPicPr>
                   <pic:blipFill>
-                    <a:blip r:embed="rId25">
+                    <a:blip r:embed="rId27">
                       <a:extLst>
                         <a:ext uri="{28A0092B-C50C-407E-A947-70E740481C1C}">
                           <a14:useLocalDpi xmlns:a14="http://schemas.microsoft.com/office/drawing/2010/main" val="0"/>
@@ -1944,7 +2218,7 @@
                   <pic:spPr bwMode="auto">
                     <a:xfrm>
                       <a:off x="0" y="0"/>
-                      <a:ext cx="3747359" cy="2610879"/>
+                      <a:ext cx="4473954" cy="3117117"/>
                     </a:xfrm>
                     <a:prstGeom prst="rect">
                       <a:avLst/>
@@ -2005,7 +2279,6 @@
         <w:rPr>
           <w:noProof/>
         </w:rPr>
-        <w:lastRenderedPageBreak/>
         <w:drawing>
           <wp:inline distT="0" distB="0" distL="0" distR="0" wp14:anchorId="0ED1CE47" wp14:editId="2DF45B9D">
             <wp:extent cx="4071283" cy="2642461"/>
@@ -2024,7 +2297,7 @@
                     </pic:cNvPicPr>
                   </pic:nvPicPr>
                   <pic:blipFill>
-                    <a:blip r:embed="rId26" cstate="print">
+                    <a:blip r:embed="rId28" cstate="print">
                       <a:extLst>
                         <a:ext uri="{28A0092B-C50C-407E-A947-70E740481C1C}">
                           <a14:useLocalDpi xmlns:a14="http://schemas.microsoft.com/office/drawing/2010/main" val="0"/>
@@ -2122,6 +2395,7 @@
         <w:rPr>
           <w:noProof/>
         </w:rPr>
+        <w:lastRenderedPageBreak/>
         <w:drawing>
           <wp:inline distT="0" distB="0" distL="0" distR="0" wp14:anchorId="6EFF5A68" wp14:editId="525E65A1">
             <wp:extent cx="4076054" cy="2523855"/>
@@ -2140,7 +2414,7 @@
                     </pic:cNvPicPr>
                   </pic:nvPicPr>
                   <pic:blipFill>
-                    <a:blip r:embed="rId27">
+                    <a:blip r:embed="rId29">
                       <a:extLst>
                         <a:ext uri="{28A0092B-C50C-407E-A947-70E740481C1C}">
                           <a14:useLocalDpi xmlns:a14="http://schemas.microsoft.com/office/drawing/2010/main" val="0"/>
@@ -2202,7 +2476,7 @@
                     </pic:cNvPicPr>
                   </pic:nvPicPr>
                   <pic:blipFill>
-                    <a:blip r:embed="rId28">
+                    <a:blip r:embed="rId30">
                       <a:extLst>
                         <a:ext uri="{28A0092B-C50C-407E-A947-70E740481C1C}">
                           <a14:useLocalDpi xmlns:a14="http://schemas.microsoft.com/office/drawing/2010/main" val="0"/>
@@ -2246,7 +2520,6 @@
         <w:rPr>
           <w:noProof/>
         </w:rPr>
-        <w:lastRenderedPageBreak/>
         <w:drawing>
           <wp:inline distT="0" distB="0" distL="0" distR="0" wp14:anchorId="4D38E1B7" wp14:editId="28C8334F">
             <wp:extent cx="4059752" cy="2712204"/>
@@ -2265,7 +2538,7 @@
                     </pic:cNvPicPr>
                   </pic:nvPicPr>
                   <pic:blipFill>
-                    <a:blip r:embed="rId29">
+                    <a:blip r:embed="rId31">
                       <a:extLst>
                         <a:ext uri="{28A0092B-C50C-407E-A947-70E740481C1C}">
                           <a14:useLocalDpi xmlns:a14="http://schemas.microsoft.com/office/drawing/2010/main" val="0"/>
@@ -2351,6 +2624,7 @@
         <w:rPr>
           <w:rFonts w:hint="eastAsia"/>
         </w:rPr>
+        <w:lastRenderedPageBreak/>
         <w:t>After the device is turned on, it will first broadcast "welcome to cloud speaker", followed by a beep sound</w:t>
       </w:r>
       <w:r>
@@ -2405,7 +2679,7 @@
                     </pic:cNvPicPr>
                   </pic:nvPicPr>
                   <pic:blipFill>
-                    <a:blip r:embed="rId30">
+                    <a:blip r:embed="rId32">
                       <a:extLst>
                         <a:ext uri="{28A0092B-C50C-407E-A947-70E740481C1C}">
                           <a14:useLocalDpi xmlns:a14="http://schemas.microsoft.com/office/drawing/2010/main" val="0"/>
@@ -2464,7 +2738,6 @@
         <w:rPr>
           <w:noProof/>
         </w:rPr>
-        <w:lastRenderedPageBreak/>
         <w:drawing>
           <wp:inline distT="0" distB="0" distL="0" distR="0" wp14:anchorId="3B9E98C1" wp14:editId="77A1EF71">
             <wp:extent cx="3928820" cy="2971921"/>
@@ -2483,7 +2756,7 @@
                     </pic:cNvPicPr>
                   </pic:nvPicPr>
                   <pic:blipFill>
-                    <a:blip r:embed="rId31">
+                    <a:blip r:embed="rId33">
                       <a:extLst>
                         <a:ext uri="{28A0092B-C50C-407E-A947-70E740481C1C}">
                           <a14:useLocalDpi xmlns:a14="http://schemas.microsoft.com/office/drawing/2010/main" val="0"/>

</xml_diff>